<commit_message>
This is version 1.1
</commit_message>
<xml_diff>
--- a/puzzlescloud/Test.docx
+++ b/puzzlescloud/Test.docx
@@ -512,7 +512,7 @@
         <w:jc w:val="left"/>
         <w:rPr/>
       </w:pPr>
-      <w:bookmarkStart w:id="2" w:name="_Toc16565293719996121707656749"/>
+      <w:bookmarkStart w:id="2" w:name="_Toc16565903375248968875675980"/>
       <w:r>
         <w:rPr/>
         <w:t xml:space="preserve">This is a main heading  </w:t>
@@ -525,12 +525,25 @@
         <w:jc w:val="left"/>
         <w:rPr/>
       </w:pPr>
-      <w:bookmarkStart w:id="3" w:name="_Toc16565293720296803199724611"/>
+      <w:bookmarkStart w:id="3" w:name="_Toc16565903375517092282959150"/>
+      <w:r>
+        <w:rPr/>
+        <w:t xml:space="preserve">puzzlesContent  </w:t>
+      </w:r>
+      <w:bookmarkEnd w:id="3"/>
+    </w:p>
+    <w:p>
+      <w:pPr>
+        <w:pStyle w:val="Heading2"/>
+        <w:jc w:val="left"/>
+        <w:rPr/>
+      </w:pPr>
+      <w:bookmarkStart w:id="4" w:name="_Toc16565903375796663920027541"/>
       <w:r>
         <w:rPr/>
         <w:t>Document-1</w:t>
       </w:r>
-      <w:bookmarkEnd w:id="3"/>
+      <w:bookmarkEnd w:id="4"/>
     </w:p>
     <w:p>
       <w:pPr>

</xml_diff>